<commit_message>
Final Project Proposal resubmit
</commit_message>
<xml_diff>
--- a/final proposal.docx
+++ b/final proposal.docx
@@ -109,120 +109,44 @@
           <w:sz w:val="32"/>
           <w:szCs w:val="40"/>
         </w:rPr>
-        <w:t xml:space="preserve">Muhammad </w:t>
-      </w:r>
-      <w:proofErr w:type="spellStart"/>
-      <w:r>
+        <w:t>Muhammad Faraz Ozair</w:t>
+      </w:r>
+    </w:p>
+    <w:p>
+      <w:pPr>
+        <w:jc w:val="center"/>
         <w:rPr>
           <w:rFonts w:ascii="Times New Roman" w:hAnsi="Times New Roman" w:cs="Times New Roman"/>
           <w:sz w:val="32"/>
           <w:szCs w:val="40"/>
         </w:rPr>
-        <w:t>Faraz</w:t>
-      </w:r>
-      <w:proofErr w:type="spellEnd"/>
+      </w:pPr>
       <w:r>
         <w:rPr>
           <w:rFonts w:ascii="Times New Roman" w:hAnsi="Times New Roman" w:cs="Times New Roman"/>
           <w:sz w:val="32"/>
           <w:szCs w:val="40"/>
         </w:rPr>
-        <w:t xml:space="preserve"> </w:t>
-      </w:r>
-      <w:proofErr w:type="spellStart"/>
-      <w:r>
+        <w:t>Muhammad Hozefa Haider</w:t>
+      </w:r>
+    </w:p>
+    <w:p>
+      <w:pPr>
+        <w:jc w:val="center"/>
         <w:rPr>
           <w:rFonts w:ascii="Times New Roman" w:hAnsi="Times New Roman" w:cs="Times New Roman"/>
           <w:sz w:val="32"/>
           <w:szCs w:val="40"/>
         </w:rPr>
-        <w:t>Ozair</w:t>
-      </w:r>
-      <w:proofErr w:type="spellEnd"/>
-    </w:p>
-    <w:p>
-      <w:pPr>
-        <w:jc w:val="center"/>
+      </w:pPr>
+      <w:r>
         <w:rPr>
           <w:rFonts w:ascii="Times New Roman" w:hAnsi="Times New Roman" w:cs="Times New Roman"/>
           <w:sz w:val="32"/>
           <w:szCs w:val="40"/>
         </w:rPr>
-      </w:pPr>
-      <w:r>
-        <w:rPr>
-          <w:rFonts w:ascii="Times New Roman" w:hAnsi="Times New Roman" w:cs="Times New Roman"/>
-          <w:sz w:val="32"/>
-          <w:szCs w:val="40"/>
-        </w:rPr>
-        <w:t xml:space="preserve">Muhammad </w:t>
-      </w:r>
-      <w:proofErr w:type="spellStart"/>
-      <w:r>
-        <w:rPr>
-          <w:rFonts w:ascii="Times New Roman" w:hAnsi="Times New Roman" w:cs="Times New Roman"/>
-          <w:sz w:val="32"/>
-          <w:szCs w:val="40"/>
-        </w:rPr>
-        <w:t>Hozefa</w:t>
-      </w:r>
-      <w:proofErr w:type="spellEnd"/>
-      <w:r>
-        <w:rPr>
-          <w:rFonts w:ascii="Times New Roman" w:hAnsi="Times New Roman" w:cs="Times New Roman"/>
-          <w:sz w:val="32"/>
-          <w:szCs w:val="40"/>
-        </w:rPr>
-        <w:t xml:space="preserve"> </w:t>
-      </w:r>
-      <w:proofErr w:type="spellStart"/>
-      <w:r>
-        <w:rPr>
-          <w:rFonts w:ascii="Times New Roman" w:hAnsi="Times New Roman" w:cs="Times New Roman"/>
-          <w:sz w:val="32"/>
-          <w:szCs w:val="40"/>
-        </w:rPr>
-        <w:t>Haider</w:t>
-      </w:r>
-      <w:proofErr w:type="spellEnd"/>
-    </w:p>
-    <w:p>
-      <w:pPr>
-        <w:jc w:val="center"/>
-        <w:rPr>
-          <w:rFonts w:ascii="Times New Roman" w:hAnsi="Times New Roman" w:cs="Times New Roman"/>
-          <w:sz w:val="32"/>
-          <w:szCs w:val="40"/>
-        </w:rPr>
-      </w:pPr>
-      <w:proofErr w:type="spellStart"/>
-      <w:r>
-        <w:rPr>
-          <w:rFonts w:ascii="Times New Roman" w:hAnsi="Times New Roman" w:cs="Times New Roman"/>
-          <w:sz w:val="32"/>
-          <w:szCs w:val="40"/>
-        </w:rPr>
-        <w:t>Hasan</w:t>
-      </w:r>
-      <w:proofErr w:type="spellEnd"/>
-      <w:r>
-        <w:rPr>
-          <w:rFonts w:ascii="Times New Roman" w:hAnsi="Times New Roman" w:cs="Times New Roman"/>
-          <w:sz w:val="32"/>
-          <w:szCs w:val="40"/>
-        </w:rPr>
-        <w:t xml:space="preserve"> </w:t>
-      </w:r>
-      <w:proofErr w:type="spellStart"/>
-      <w:r>
-        <w:rPr>
-          <w:rFonts w:ascii="Times New Roman" w:hAnsi="Times New Roman" w:cs="Times New Roman"/>
-          <w:sz w:val="32"/>
-          <w:szCs w:val="40"/>
-        </w:rPr>
-        <w:t>Naseem</w:t>
-      </w:r>
-      <w:proofErr w:type="spellEnd"/>
+        <w:t>Hasan Naseem</w:t>
+      </w:r>
     </w:p>
     <w:p>
       <w:pPr>
@@ -880,17 +804,8 @@
           <w:szCs w:val="24"/>
         </w:rPr>
       </w:pPr>
-      <w:r>
-        <w:rPr>
-          <w:rFonts w:ascii="Times New Roman" w:hAnsi="Times New Roman" w:cs="Times New Roman"/>
-          <w:b/>
-          <w:bCs/>
-          <w:color w:val="FF0000"/>
-          <w:sz w:val="24"/>
-          <w:szCs w:val="24"/>
-        </w:rPr>
-        <w:t>Missing relationships among different possible entities in the above description.</w:t>
-      </w:r>
+      <w:bookmarkStart w:id="0" w:name="_GoBack"/>
+      <w:bookmarkEnd w:id="0"/>
     </w:p>
     <w:p>
       <w:pPr>
@@ -1090,8 +1005,6 @@
         </w:rPr>
         <w:t>Cart has many to many relationship with product info</w:t>
       </w:r>
-      <w:bookmarkStart w:id="0" w:name="_GoBack"/>
-      <w:bookmarkEnd w:id="0"/>
     </w:p>
     <w:p>
       <w:pPr>

</xml_diff>